<commit_message>
name changed to FitTrack
</commit_message>
<xml_diff>
--- a/Project Business Case-updated.docx
+++ b/Project Business Case-updated.docx
@@ -59,15 +59,15 @@
         <mc:AlternateContent>
           <mc:Choice Requires="wps">
             <w:drawing>
-              <wp:anchor distT="0" distB="0" distL="114300" distR="114300" simplePos="0" relativeHeight="251660288" behindDoc="0" locked="0" layoutInCell="1" allowOverlap="1" wp14:anchorId="536F36F8" wp14:editId="00B27564">
+              <wp:anchor distT="0" distB="0" distL="114300" distR="114300" simplePos="0" relativeHeight="251660288" behindDoc="0" locked="0" layoutInCell="1" allowOverlap="1" wp14:anchorId="536F36F8" wp14:editId="4AC3700E">
                 <wp:simplePos x="0" y="0"/>
                 <wp:positionH relativeFrom="column">
-                  <wp:posOffset>4480560</wp:posOffset>
+                  <wp:posOffset>5665437</wp:posOffset>
                 </wp:positionH>
                 <wp:positionV relativeFrom="paragraph">
                   <wp:posOffset>9525</wp:posOffset>
                 </wp:positionV>
-                <wp:extent cx="2834640" cy="883920"/>
+                <wp:extent cx="1101285" cy="883920"/>
                 <wp:effectExtent l="0" t="0" r="0" b="0"/>
                 <wp:wrapNone/>
                 <wp:docPr id="1" name="Text Box 1"/>
@@ -79,7 +79,7 @@
                       <wps:spPr>
                         <a:xfrm>
                           <a:off x="0" y="0"/>
-                          <a:ext cx="2834640" cy="883920"/>
+                          <a:ext cx="1101285" cy="883920"/>
                         </a:xfrm>
                         <a:prstGeom prst="rect">
                           <a:avLst/>
@@ -134,7 +134,7 @@
                 <v:stroke joinstyle="miter"/>
                 <v:path gradientshapeok="t" o:connecttype="rect"/>
               </v:shapetype>
-              <v:shape id="Text Box 1" o:spid="_x0000_s1026" type="#_x0000_t202" style="position:absolute;margin-left:352.8pt;margin-top:.75pt;width:223.2pt;height:69.6pt;z-index:251660288;visibility:visible;mso-wrap-style:square;mso-width-percent:0;mso-height-percent:0;mso-wrap-distance-left:9pt;mso-wrap-distance-top:0;mso-wrap-distance-right:9pt;mso-wrap-distance-bottom:0;mso-position-horizontal:absolute;mso-position-horizontal-relative:text;mso-position-vertical:absolute;mso-position-vertical-relative:text;mso-width-percent:0;mso-height-percent:0;mso-width-relative:margin;mso-height-relative:margin;v-text-anchor:top" o:gfxdata="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" filled="f" stroked="f" strokeweight=".5pt">
+              <v:shape id="Text Box 1" o:spid="_x0000_s1026" type="#_x0000_t202" style="position:absolute;margin-left:446.1pt;margin-top:.75pt;width:86.7pt;height:69.6pt;z-index:251660288;visibility:visible;mso-wrap-style:square;mso-width-percent:0;mso-height-percent:0;mso-wrap-distance-left:9pt;mso-wrap-distance-top:0;mso-wrap-distance-right:9pt;mso-wrap-distance-bottom:0;mso-position-horizontal:absolute;mso-position-horizontal-relative:text;mso-position-vertical:absolute;mso-position-vertical-relative:text;mso-width-percent:0;mso-height-percent:0;mso-width-relative:margin;mso-height-relative:margin;v-text-anchor:top" o:gfxdata="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" filled="f" stroked="f" strokeweight=".5pt">
                 <v:textbox>
                   <w:txbxContent>
                     <w:p>
@@ -384,7 +384,29 @@
                 <w:sz w:val="18"/>
                 <w:szCs w:val="16"/>
               </w:rPr>
-              <w:t xml:space="preserve">Mahdis Rezaei Tamijani, Dana </w:t>
+              <w:t xml:space="preserve">Mahdis Rezaei </w:t>
+            </w:r>
+            <w:proofErr w:type="spellStart"/>
+            <w:r>
+              <w:rPr>
+                <w:rFonts w:ascii="Century Gothic" w:hAnsi="Century Gothic"/>
+                <w:bCs/>
+                <w:color w:val="000000" w:themeColor="text1"/>
+                <w:sz w:val="18"/>
+                <w:szCs w:val="16"/>
+              </w:rPr>
+              <w:t>Tamijani</w:t>
+            </w:r>
+            <w:proofErr w:type="spellEnd"/>
+            <w:r>
+              <w:rPr>
+                <w:rFonts w:ascii="Century Gothic" w:hAnsi="Century Gothic"/>
+                <w:bCs/>
+                <w:color w:val="000000" w:themeColor="text1"/>
+                <w:sz w:val="18"/>
+                <w:szCs w:val="16"/>
+              </w:rPr>
+              <w:t xml:space="preserve">, Dana </w:t>
             </w:r>
             <w:proofErr w:type="spellStart"/>
             <w:r>
@@ -2484,7 +2506,7 @@
         <v:path o:extrusionok="f" gradientshapeok="t" o:connecttype="rect"/>
         <o:lock v:ext="edit" aspectratio="t"/>
       </v:shapetype>
-      <v:shape id="_x0000_i1040" type="#_x0000_t75" style="width:768pt;height:768pt;visibility:visible;mso-wrap-style:square" o:bullet="t">
+      <v:shape id="_x0000_i1027" type="#_x0000_t75" style="width:767.8pt;height:767.8pt;visibility:visible;mso-wrap-style:square" o:bullet="t">
         <v:imagedata r:id="rId1" o:title=""/>
       </v:shape>
     </w:pict>

</xml_diff>